<commit_message>
figures and description of basic deployment
</commit_message>
<xml_diff>
--- a/UCB-openBAS-intro.docx
+++ b/UCB-openBAS-intro.docx
@@ -168,7 +168,7 @@
                                       <w:sz w:val="92"/>
                                       <w:szCs w:val="92"/>
                                     </w:rPr>
-                                    <w:t>15</w:t>
+                                    <w:t>14</w:t>
                                   </w:r>
                                 </w:p>
                               </w:txbxContent>
@@ -271,7 +271,7 @@
                                 <w:sz w:val="92"/>
                                 <w:szCs w:val="92"/>
                               </w:rPr>
-                              <w:t>15</w:t>
+                              <w:t>14</w:t>
                             </w:r>
                           </w:p>
                         </w:txbxContent>
@@ -362,7 +362,6 @@
                                   </w:rPr>
                                   <w:alias w:val="Company Address"/>
                                   <w:id w:val="584881309"/>
-                                  <w:showingPlcHdr/>
                                   <w:dataBinding w:prefixMappings="xmlns:ns0='http://schemas.microsoft.com/office/2006/coverPageProps' " w:xpath="/ns0:CoverPageProperties[1]/ns0:CompanyAddress[1]" w:storeItemID="{55AF091B-3C7A-41E3-B477-F2FDAA23CFDA}"/>
                                   <w:text/>
                                 </w:sdtPr>
@@ -390,8 +389,22 @@
                                         <w:sz w:val="20"/>
                                         <w:szCs w:val="20"/>
                                       </w:rPr>
-                                      <w:t>[Type the company address]</w:t>
+                                      <w:t xml:space="preserve">UCB </w:t>
                                     </w:r>
+                                    <w:proofErr w:type="spellStart"/>
+                                    <w:r>
+                                      <w:rPr>
+                                        <w:rFonts w:asciiTheme="majorHAnsi" w:hAnsiTheme="majorHAnsi"/>
+                                        <w:b/>
+                                        <w:bCs/>
+                                        <w:color w:val="548DD4" w:themeColor="text2" w:themeTint="99"/>
+                                        <w:spacing w:val="60"/>
+                                        <w:sz w:val="20"/>
+                                        <w:szCs w:val="20"/>
+                                      </w:rPr>
+                                      <w:t>OpenBAS</w:t>
+                                    </w:r>
+                                    <w:proofErr w:type="spellEnd"/>
                                   </w:p>
                                 </w:sdtContent>
                               </w:sdt>
@@ -430,7 +443,6 @@
                             </w:rPr>
                             <w:alias w:val="Company Address"/>
                             <w:id w:val="584881309"/>
-                            <w:showingPlcHdr/>
                             <w:dataBinding w:prefixMappings="xmlns:ns0='http://schemas.microsoft.com/office/2006/coverPageProps' " w:xpath="/ns0:CoverPageProperties[1]/ns0:CompanyAddress[1]" w:storeItemID="{55AF091B-3C7A-41E3-B477-F2FDAA23CFDA}"/>
                             <w:text/>
                           </w:sdtPr>
@@ -458,8 +470,22 @@
                                   <w:sz w:val="20"/>
                                   <w:szCs w:val="20"/>
                                 </w:rPr>
-                                <w:t>[Type the company address]</w:t>
+                                <w:t xml:space="preserve">UCB </w:t>
                               </w:r>
+                              <w:proofErr w:type="spellStart"/>
+                              <w:r>
+                                <w:rPr>
+                                  <w:rFonts w:asciiTheme="majorHAnsi" w:hAnsiTheme="majorHAnsi"/>
+                                  <w:b/>
+                                  <w:bCs/>
+                                  <w:color w:val="548DD4" w:themeColor="text2" w:themeTint="99"/>
+                                  <w:spacing w:val="60"/>
+                                  <w:sz w:val="20"/>
+                                  <w:szCs w:val="20"/>
+                                </w:rPr>
+                                <w:t>OpenBAS</w:t>
+                              </w:r>
+                              <w:proofErr w:type="spellEnd"/>
                             </w:p>
                           </w:sdtContent>
                         </w:sdt>
@@ -565,7 +591,27 @@
                                         <w:sz w:val="56"/>
                                         <w:szCs w:val="56"/>
                                       </w:rPr>
-                                      <w:t>Introduction to the UCB OpenBAS Prelease</w:t>
+                                      <w:t xml:space="preserve">Introduction to the UCB </w:t>
+                                    </w:r>
+                                    <w:proofErr w:type="spellStart"/>
+                                    <w:r>
+                                      <w:rPr>
+                                        <w:rFonts w:asciiTheme="majorHAnsi" w:hAnsiTheme="majorHAnsi"/>
+                                        <w:color w:val="808080" w:themeColor="background1" w:themeShade="80"/>
+                                        <w:sz w:val="56"/>
+                                        <w:szCs w:val="56"/>
+                                      </w:rPr>
+                                      <w:t>OpenBAS</w:t>
+                                    </w:r>
+                                    <w:proofErr w:type="spellEnd"/>
+                                    <w:r>
+                                      <w:rPr>
+                                        <w:rFonts w:asciiTheme="majorHAnsi" w:hAnsiTheme="majorHAnsi"/>
+                                        <w:color w:val="808080" w:themeColor="background1" w:themeShade="80"/>
+                                        <w:sz w:val="56"/>
+                                        <w:szCs w:val="56"/>
+                                      </w:rPr>
+                                      <w:t xml:space="preserve"> Prelease</w:t>
                                     </w:r>
                                   </w:p>
                                 </w:sdtContent>
@@ -602,7 +648,27 @@
                                         <w:sz w:val="40"/>
                                         <w:szCs w:val="40"/>
                                       </w:rPr>
-                                      <w:t>David Culler</w:t>
+                                      <w:t xml:space="preserve">UCB </w:t>
+                                    </w:r>
+                                    <w:proofErr w:type="spellStart"/>
+                                    <w:r>
+                                      <w:rPr>
+                                        <w:rFonts w:asciiTheme="majorHAnsi" w:hAnsiTheme="majorHAnsi"/>
+                                        <w:color w:val="808080" w:themeColor="background1" w:themeShade="80"/>
+                                        <w:sz w:val="40"/>
+                                        <w:szCs w:val="40"/>
+                                      </w:rPr>
+                                      <w:t>OpenBAS</w:t>
+                                    </w:r>
+                                    <w:proofErr w:type="spellEnd"/>
+                                    <w:r>
+                                      <w:rPr>
+                                        <w:rFonts w:asciiTheme="majorHAnsi" w:hAnsiTheme="majorHAnsi"/>
+                                        <w:color w:val="808080" w:themeColor="background1" w:themeShade="80"/>
+                                        <w:sz w:val="40"/>
+                                        <w:szCs w:val="40"/>
+                                      </w:rPr>
+                                      <w:t xml:space="preserve"> team</w:t>
                                     </w:r>
                                   </w:p>
                                 </w:sdtContent>
@@ -633,7 +699,7 @@
                                         <w:rFonts w:asciiTheme="majorHAnsi" w:hAnsiTheme="majorHAnsi"/>
                                         <w:color w:val="808080" w:themeColor="background1" w:themeShade="80"/>
                                       </w:rPr>
-                                      <w:t>[Type the abstract of the document here. The abstract is typically a short summary of the contents of the document.]</w:t>
+                                      <w:t xml:space="preserve">     </w:t>
                                     </w:r>
                                   </w:p>
                                 </w:sdtContent>
@@ -692,7 +758,27 @@
                                   <w:sz w:val="56"/>
                                   <w:szCs w:val="56"/>
                                 </w:rPr>
-                                <w:t>Introduction to the UCB OpenBAS Prelease</w:t>
+                                <w:t xml:space="preserve">Introduction to the UCB </w:t>
+                              </w:r>
+                              <w:proofErr w:type="spellStart"/>
+                              <w:r>
+                                <w:rPr>
+                                  <w:rFonts w:asciiTheme="majorHAnsi" w:hAnsiTheme="majorHAnsi"/>
+                                  <w:color w:val="808080" w:themeColor="background1" w:themeShade="80"/>
+                                  <w:sz w:val="56"/>
+                                  <w:szCs w:val="56"/>
+                                </w:rPr>
+                                <w:t>OpenBAS</w:t>
+                              </w:r>
+                              <w:proofErr w:type="spellEnd"/>
+                              <w:r>
+                                <w:rPr>
+                                  <w:rFonts w:asciiTheme="majorHAnsi" w:hAnsiTheme="majorHAnsi"/>
+                                  <w:color w:val="808080" w:themeColor="background1" w:themeShade="80"/>
+                                  <w:sz w:val="56"/>
+                                  <w:szCs w:val="56"/>
+                                </w:rPr>
+                                <w:t xml:space="preserve"> Prelease</w:t>
                               </w:r>
                             </w:p>
                           </w:sdtContent>
@@ -729,7 +815,27 @@
                                   <w:sz w:val="40"/>
                                   <w:szCs w:val="40"/>
                                 </w:rPr>
-                                <w:t>David Culler</w:t>
+                                <w:t xml:space="preserve">UCB </w:t>
+                              </w:r>
+                              <w:proofErr w:type="spellStart"/>
+                              <w:r>
+                                <w:rPr>
+                                  <w:rFonts w:asciiTheme="majorHAnsi" w:hAnsiTheme="majorHAnsi"/>
+                                  <w:color w:val="808080" w:themeColor="background1" w:themeShade="80"/>
+                                  <w:sz w:val="40"/>
+                                  <w:szCs w:val="40"/>
+                                </w:rPr>
+                                <w:t>OpenBAS</w:t>
+                              </w:r>
+                              <w:proofErr w:type="spellEnd"/>
+                              <w:r>
+                                <w:rPr>
+                                  <w:rFonts w:asciiTheme="majorHAnsi" w:hAnsiTheme="majorHAnsi"/>
+                                  <w:color w:val="808080" w:themeColor="background1" w:themeShade="80"/>
+                                  <w:sz w:val="40"/>
+                                  <w:szCs w:val="40"/>
+                                </w:rPr>
+                                <w:t xml:space="preserve"> team</w:t>
                               </w:r>
                             </w:p>
                           </w:sdtContent>
@@ -760,7 +866,7 @@
                                   <w:rFonts w:asciiTheme="majorHAnsi" w:hAnsiTheme="majorHAnsi"/>
                                   <w:color w:val="808080" w:themeColor="background1" w:themeShade="80"/>
                                 </w:rPr>
-                                <w:t>[Type the abstract of the document here. The abstract is typically a short summary of the contents of the document.]</w:t>
+                                <w:t xml:space="preserve">     </w:t>
                               </w:r>
                             </w:p>
                           </w:sdtContent>
@@ -1273,16 +1379,49 @@
     <w:p/>
     <w:p>
       <w:r>
-        <w:t>This document provides a overview of the UCB OpenBAS 8/21/14 Pre-release, describes some of the underlying concepts, and illustrates a typical usage case.  This in not the same as installing a consumer product, as this seeks to illustrate how the current OpenBAS system is created from its Open Source code base.  Much of what is presented here would be handled within typical commercial project packaging.</w:t>
-      </w:r>
-      <w:r>
-        <w:t xml:space="preserve">  Our understanding is that DOE is keen to see what is “beneath the hood”.</w:t>
+        <w:t xml:space="preserve">This document provides </w:t>
+      </w:r>
+      <w:proofErr w:type="gramStart"/>
+      <w:r>
+        <w:t>a</w:t>
+      </w:r>
+      <w:proofErr w:type="gramEnd"/>
+      <w:r>
+        <w:t xml:space="preserve"> overview of the UCB </w:t>
+      </w:r>
+      <w:proofErr w:type="spellStart"/>
+      <w:r>
+        <w:t>OpenBAS</w:t>
+      </w:r>
+      <w:proofErr w:type="spellEnd"/>
+      <w:r>
+        <w:t xml:space="preserve"> 8/21/14 Pre-release, describes some of the underlying concepts, and illustrates a typical usage case.  This in not the same as installing a consumer product, as this seeks to illustrate how the current </w:t>
+      </w:r>
+      <w:proofErr w:type="spellStart"/>
+      <w:r>
+        <w:t>OpenBAS</w:t>
+      </w:r>
+      <w:proofErr w:type="spellEnd"/>
+      <w:r>
+        <w:t xml:space="preserve"> system is created from its Open Source code base.  Much of what is presented here would be handled within typical commercial project packaging.</w:t>
+      </w:r>
+      <w:r>
+        <w:t xml:space="preserve">  </w:t>
+      </w:r>
+      <w:r>
+        <w:t xml:space="preserve">It is not a “users manual” or “product installation guide”, but rather an introduction to the design and implementation of a powerful and flexible open source system.  </w:t>
+      </w:r>
+      <w:r>
+        <w:t>Our understanding is that DOE is keen to see what is “beneath the hood”.</w:t>
+      </w:r>
+      <w:r>
+        <w:t xml:space="preserve"> </w:t>
       </w:r>
     </w:p>
     <w:p/>
     <w:p>
       <w:r>
-        <w:t xml:space="preserve">The architecture of the entire system OpenBAS system is shown in </w:t>
+        <w:t xml:space="preserve"> </w:t>
       </w:r>
       <w:r>
         <w:fldChar w:fldCharType="begin"/>
@@ -1306,7 +1445,51 @@
         <w:fldChar w:fldCharType="end"/>
       </w:r>
       <w:r>
-        <w:t>.  It is accessed from any display device, such as a computer browser, tablet, phone, or embedded display.  We discuss the OpenBAS presentation later.  It is a simple</w:t>
+        <w:t xml:space="preserve"> shows t</w:t>
+      </w:r>
+      <w:r>
+        <w:t xml:space="preserve">he </w:t>
+      </w:r>
+      <w:r>
+        <w:t xml:space="preserve">internal </w:t>
+      </w:r>
+      <w:r>
+        <w:t xml:space="preserve">architecture of the </w:t>
+      </w:r>
+      <w:proofErr w:type="spellStart"/>
+      <w:r>
+        <w:t>OpenBAS</w:t>
+      </w:r>
+      <w:proofErr w:type="spellEnd"/>
+      <w:r>
+        <w:t xml:space="preserve"> system</w:t>
+      </w:r>
+      <w:r>
+        <w:t xml:space="preserve"> (</w:t>
+      </w:r>
+      <w:hyperlink r:id="rId10" w:history="1">
+        <w:r>
+          <w:rPr>
+            <w:rStyle w:val="Hyperlink"/>
+          </w:rPr>
+          <w:t>https://github.com/SoftwareDefinedBuildings/openbas</w:t>
+        </w:r>
+      </w:hyperlink>
+      <w:proofErr w:type="gramStart"/>
+      <w:r>
+        <w:t xml:space="preserve"> )</w:t>
+      </w:r>
+      <w:proofErr w:type="gramEnd"/>
+      <w:r>
+        <w:t xml:space="preserve"> is shown It is accessed from any display device, such as a computer browser, tablet, phone, or embedded display.  We discuss the </w:t>
+      </w:r>
+      <w:proofErr w:type="spellStart"/>
+      <w:r>
+        <w:t>OpenBAS</w:t>
+      </w:r>
+      <w:proofErr w:type="spellEnd"/>
+      <w:r>
+        <w:t xml:space="preserve"> presentation later.  It is a simple</w:t>
       </w:r>
       <w:r>
         <w:t>,</w:t>
@@ -1317,7 +1500,7 @@
       <w:r>
         <w:t>urce web application that can be extended, customized, or modified, built using the meteor framework (</w:t>
       </w:r>
-      <w:hyperlink r:id="rId9" w:history="1">
+      <w:hyperlink r:id="rId11" w:history="1">
         <w:r>
           <w:rPr>
             <w:rStyle w:val="Hyperlink"/>
@@ -1326,13 +1509,302 @@
         </w:r>
       </w:hyperlink>
       <w:r>
-        <w:t xml:space="preserve">) over the OpenBAS api (application programming interface).  The core of OpenBAS is constructed using the open source sMAP (simple Monitoring and Actuation Protocol) infrastructure.  This comprises four kinds of RESTful web services. </w:t>
+        <w:t xml:space="preserve">) over the </w:t>
+      </w:r>
+      <w:proofErr w:type="spellStart"/>
+      <w:r>
+        <w:t>OpenBAS</w:t>
+      </w:r>
+      <w:proofErr w:type="spellEnd"/>
+      <w:r>
+        <w:t xml:space="preserve"> </w:t>
+      </w:r>
+      <w:proofErr w:type="spellStart"/>
+      <w:r>
+        <w:t>api</w:t>
+      </w:r>
+      <w:proofErr w:type="spellEnd"/>
+      <w:r>
+        <w:t xml:space="preserve"> (application programming interface).  The core of </w:t>
+      </w:r>
+      <w:proofErr w:type="spellStart"/>
+      <w:r>
+        <w:t>OpenBAS</w:t>
+      </w:r>
+      <w:proofErr w:type="spellEnd"/>
+      <w:r>
+        <w:t xml:space="preserve"> is constructed </w:t>
+      </w:r>
+      <w:r>
+        <w:t>upon</w:t>
+      </w:r>
+      <w:r>
+        <w:t xml:space="preserve"> the open source </w:t>
+      </w:r>
+      <w:proofErr w:type="spellStart"/>
+      <w:r>
+        <w:t>sMAP</w:t>
+      </w:r>
+      <w:proofErr w:type="spellEnd"/>
+      <w:r>
+        <w:t xml:space="preserve"> (simple Monitoring and Actuation Protocol) infrastructure</w:t>
+      </w:r>
+      <w:r>
+        <w:t xml:space="preserve"> (</w:t>
+      </w:r>
+      <w:hyperlink r:id="rId12" w:history="1">
+        <w:r>
+          <w:rPr>
+            <w:rStyle w:val="Hyperlink"/>
+          </w:rPr>
+          <w:t>https://github.com/SoftwareDefinedBuildings/smap</w:t>
+        </w:r>
+      </w:hyperlink>
+      <w:proofErr w:type="gramStart"/>
+      <w:r>
+        <w:t xml:space="preserve"> )</w:t>
+      </w:r>
+      <w:proofErr w:type="gramEnd"/>
+      <w:r>
+        <w:t xml:space="preserve">.  This comprises four kinds of </w:t>
+      </w:r>
+      <w:proofErr w:type="spellStart"/>
+      <w:r>
+        <w:t>RESTful</w:t>
+      </w:r>
+      <w:proofErr w:type="spellEnd"/>
+      <w:r>
+        <w:t xml:space="preserve"> web service</w:t>
+      </w:r>
+      <w:r>
+        <w:t>s:</w:t>
       </w:r>
     </w:p>
     <w:p>
-      <w:bookmarkStart w:id="0" w:name="_GoBack"/>
-      <w:bookmarkEnd w:id="0"/>
+      <w:pPr>
+        <w:pStyle w:val="ListParagraph"/>
+        <w:numPr>
+          <w:ilvl w:val="0"/>
+          <w:numId w:val="1"/>
+        </w:numPr>
+      </w:pPr>
+      <w:proofErr w:type="spellStart"/>
+      <w:proofErr w:type="gramStart"/>
+      <w:r>
+        <w:t>sMAP</w:t>
+      </w:r>
+      <w:proofErr w:type="spellEnd"/>
+      <w:proofErr w:type="gramEnd"/>
+      <w:r>
+        <w:t xml:space="preserve"> drivers: continuously running, monitor</w:t>
+      </w:r>
+      <w:r>
+        <w:t>ed processes that connect to one</w:t>
+      </w:r>
+      <w:r>
+        <w:t xml:space="preserve"> of a wide variety of devices used for HVAC, Lighting, and General controllers </w:t>
+      </w:r>
+      <w:r>
+        <w:t>and present it as a restful web service</w:t>
+      </w:r>
+      <w:r>
+        <w:t xml:space="preserve">.  Instances of </w:t>
+      </w:r>
+      <w:proofErr w:type="spellStart"/>
+      <w:r>
+        <w:t>sMAP</w:t>
+      </w:r>
+      <w:proofErr w:type="spellEnd"/>
+      <w:r>
+        <w:t xml:space="preserve"> drivers are described by a configuration (.</w:t>
+      </w:r>
+      <w:proofErr w:type="spellStart"/>
+      <w:r>
+        <w:t>ini</w:t>
+      </w:r>
+      <w:proofErr w:type="spellEnd"/>
+      <w:r>
+        <w:t xml:space="preserve">) that specifies metadata relevant to the device </w:t>
+      </w:r>
+      <w:r>
+        <w:t xml:space="preserve">and registers the data streams from these devices to the </w:t>
+      </w:r>
+      <w:proofErr w:type="spellStart"/>
+      <w:r>
+        <w:t>Archiver</w:t>
+      </w:r>
+      <w:proofErr w:type="spellEnd"/>
+      <w:r>
+        <w:t xml:space="preserve">. </w:t>
+      </w:r>
+      <w:r>
+        <w:t xml:space="preserve"> A large collection of such drivers is available at </w:t>
+      </w:r>
+      <w:hyperlink r:id="rId13" w:history="1">
+        <w:r>
+          <w:rPr>
+            <w:rStyle w:val="Hyperlink"/>
+          </w:rPr>
+          <w:t>https://github.com/SoftwareDefinedBuildings/smap/tree/master/python/smap/drivers</w:t>
+        </w:r>
+      </w:hyperlink>
+      <w:r>
+        <w:t>.</w:t>
+      </w:r>
     </w:p>
+    <w:p>
+      <w:pPr>
+        <w:pStyle w:val="ListParagraph"/>
+        <w:ind w:left="768"/>
+      </w:pPr>
+      <w:r>
+        <w:t xml:space="preserve"> </w:t>
+      </w:r>
+    </w:p>
+    <w:p>
+      <w:pPr>
+        <w:pStyle w:val="ListParagraph"/>
+        <w:numPr>
+          <w:ilvl w:val="0"/>
+          <w:numId w:val="1"/>
+        </w:numPr>
+      </w:pPr>
+      <w:proofErr w:type="spellStart"/>
+      <w:proofErr w:type="gramStart"/>
+      <w:r>
+        <w:t>sMAP</w:t>
+      </w:r>
+      <w:proofErr w:type="spellEnd"/>
+      <w:proofErr w:type="gramEnd"/>
+      <w:r>
+        <w:t xml:space="preserve"> services: higher lev</w:t>
+      </w:r>
+      <w:r>
+        <w:t xml:space="preserve">el, continuously running, monitored process that provider higher level </w:t>
+      </w:r>
+      <w:proofErr w:type="spellStart"/>
+      <w:r>
+        <w:t>OpenBAS</w:t>
+      </w:r>
+      <w:proofErr w:type="spellEnd"/>
+      <w:r>
+        <w:t xml:space="preserve"> functionality, such as discovery services (recognizing devices, loading their driver and constructing .</w:t>
+      </w:r>
+      <w:proofErr w:type="spellStart"/>
+      <w:r>
+        <w:t>ini</w:t>
+      </w:r>
+      <w:proofErr w:type="spellEnd"/>
+      <w:r>
+        <w:t xml:space="preserve"> files for the </w:t>
+      </w:r>
+      <w:r>
+        <w:t xml:space="preserve">particular </w:t>
+      </w:r>
+      <w:proofErr w:type="spellStart"/>
+      <w:r>
+        <w:t>sMAP</w:t>
+      </w:r>
+      <w:proofErr w:type="spellEnd"/>
+      <w:r>
+        <w:t xml:space="preserve"> source), scheduling services (e.g., executing an integrated master schedule by publishing </w:t>
+      </w:r>
+      <w:proofErr w:type="spellStart"/>
+      <w:r>
+        <w:t>setpoints</w:t>
+      </w:r>
+      <w:proofErr w:type="spellEnd"/>
+      <w:r>
+        <w:t xml:space="preserve"> or commands to </w:t>
+      </w:r>
+      <w:proofErr w:type="spellStart"/>
+      <w:r>
+        <w:t>tstats</w:t>
+      </w:r>
+      <w:proofErr w:type="spellEnd"/>
+      <w:r>
+        <w:t>, lighting controllers, or other devices.)</w:t>
+      </w:r>
+    </w:p>
+    <w:p/>
+    <w:p>
+      <w:pPr>
+        <w:pStyle w:val="ListParagraph"/>
+        <w:numPr>
+          <w:ilvl w:val="0"/>
+          <w:numId w:val="1"/>
+        </w:numPr>
+      </w:pPr>
+      <w:proofErr w:type="spellStart"/>
+      <w:proofErr w:type="gramStart"/>
+      <w:r>
+        <w:t>sMAP</w:t>
+      </w:r>
+      <w:proofErr w:type="spellEnd"/>
+      <w:proofErr w:type="gramEnd"/>
+      <w:r>
+        <w:t xml:space="preserve"> </w:t>
+      </w:r>
+      <w:proofErr w:type="spellStart"/>
+      <w:r>
+        <w:t>archiver</w:t>
+      </w:r>
+      <w:proofErr w:type="spellEnd"/>
+      <w:r>
+        <w:t xml:space="preserve">: a robust and efficient broker that stores Metadata associated with collections and streams, supports publication and subscription to streams, and implements a powerful query language over such richly tagged streams.  It pushes updates to zero or more </w:t>
+      </w:r>
+      <w:proofErr w:type="spellStart"/>
+      <w:r>
+        <w:t>timeseries</w:t>
+      </w:r>
+      <w:proofErr w:type="spellEnd"/>
+      <w:r>
+        <w:t xml:space="preserve"> data stores.</w:t>
+      </w:r>
+    </w:p>
+    <w:p/>
+    <w:p>
+      <w:pPr>
+        <w:pStyle w:val="ListParagraph"/>
+        <w:numPr>
+          <w:ilvl w:val="0"/>
+          <w:numId w:val="1"/>
+        </w:numPr>
+      </w:pPr>
+      <w:proofErr w:type="spellStart"/>
+      <w:proofErr w:type="gramStart"/>
+      <w:r>
+        <w:t>sMAP</w:t>
+      </w:r>
+      <w:proofErr w:type="spellEnd"/>
+      <w:proofErr w:type="gramEnd"/>
+      <w:r>
+        <w:t xml:space="preserve"> </w:t>
+      </w:r>
+      <w:proofErr w:type="spellStart"/>
+      <w:r>
+        <w:t>timeseries</w:t>
+      </w:r>
+      <w:proofErr w:type="spellEnd"/>
+      <w:r>
+        <w:t xml:space="preserve"> store: an optimized time series store for data streams that efficiently implements </w:t>
+      </w:r>
+      <w:proofErr w:type="spellStart"/>
+      <w:r>
+        <w:t>sMAP</w:t>
+      </w:r>
+      <w:proofErr w:type="spellEnd"/>
+      <w:r>
+        <w:t xml:space="preserve"> queries.</w:t>
+      </w:r>
+    </w:p>
+    <w:p/>
+    <w:p>
+      <w:r>
+        <w:t xml:space="preserve"> </w:t>
+      </w:r>
+    </w:p>
+    <w:p/>
     <w:p/>
     <w:p>
       <w:pPr>
@@ -1340,9 +1812,9 @@
       </w:pPr>
       <w:r>
         <w:drawing>
-          <wp:inline distT="0" distB="0" distL="0" distR="0" wp14:anchorId="3F667040" wp14:editId="16A98C6F">
-            <wp:extent cx="5486400" cy="5160397"/>
-            <wp:effectExtent l="0" t="0" r="0" b="0"/>
+          <wp:inline distT="0" distB="0" distL="0" distR="0" wp14:anchorId="3F667040" wp14:editId="075E8C15">
+            <wp:extent cx="4566920" cy="4295552"/>
+            <wp:effectExtent l="0" t="0" r="5080" b="0"/>
             <wp:docPr id="4" name="Picture 4"/>
             <wp:cNvGraphicFramePr>
               <a:graphicFrameLocks xmlns:a="http://schemas.openxmlformats.org/drawingml/2006/main" noChangeAspect="1"/>
@@ -1357,7 +1829,7 @@
                     </pic:cNvPicPr>
                   </pic:nvPicPr>
                   <pic:blipFill>
-                    <a:blip r:embed="rId10">
+                    <a:blip r:embed="rId14">
                       <a:extLst>
                         <a:ext uri="{28A0092B-C50C-407E-A947-70E740481C1C}">
                           <a14:useLocalDpi xmlns:a14="http://schemas.microsoft.com/office/drawing/2010/main" val="0"/>
@@ -1372,7 +1844,7 @@
                   <pic:spPr bwMode="auto">
                     <a:xfrm>
                       <a:off x="0" y="0"/>
-                      <a:ext cx="5486400" cy="5160397"/>
+                      <a:ext cx="4567263" cy="4295874"/>
                     </a:xfrm>
                     <a:prstGeom prst="rect">
                       <a:avLst/>
@@ -1393,7 +1865,7 @@
       <w:pPr>
         <w:pStyle w:val="Caption"/>
       </w:pPr>
-      <w:bookmarkStart w:id="1" w:name="_Ref270939630"/>
+      <w:bookmarkStart w:id="0" w:name="_Ref270939630"/>
       <w:r>
         <w:t xml:space="preserve">Figure </w:t>
       </w:r>
@@ -1405,16 +1877,444 @@
           <w:t>1</w:t>
         </w:r>
       </w:fldSimple>
+      <w:bookmarkEnd w:id="0"/>
+      <w:r>
+        <w:t xml:space="preserve"> </w:t>
+      </w:r>
+      <w:proofErr w:type="spellStart"/>
+      <w:r>
+        <w:t>OpenBas</w:t>
+      </w:r>
+      <w:proofErr w:type="spellEnd"/>
+      <w:r>
+        <w:t xml:space="preserve"> </w:t>
+      </w:r>
+      <w:proofErr w:type="spellStart"/>
+      <w:r>
+        <w:t>RESTfull</w:t>
+      </w:r>
+      <w:proofErr w:type="spellEnd"/>
+      <w:r>
+        <w:t xml:space="preserve"> </w:t>
+      </w:r>
+      <w:proofErr w:type="spellStart"/>
+      <w:r>
+        <w:t>WebService</w:t>
+      </w:r>
+      <w:proofErr w:type="spellEnd"/>
+      <w:r>
+        <w:t xml:space="preserve"> </w:t>
+      </w:r>
+      <w:proofErr w:type="spellStart"/>
+      <w:r>
+        <w:t>Architcture</w:t>
+      </w:r>
+      <w:proofErr w:type="spellEnd"/>
+    </w:p>
+    <w:p>
+      <w:r>
+        <w:t xml:space="preserve">In the DOE 822 </w:t>
+      </w:r>
+      <w:proofErr w:type="spellStart"/>
+      <w:r>
+        <w:t>OpenBAS</w:t>
+      </w:r>
+      <w:proofErr w:type="spellEnd"/>
+      <w:r>
+        <w:t xml:space="preserve"> implementation for small to medium scale commercial buildings, all five of the components execute within the small</w:t>
+      </w:r>
+      <w:r>
+        <w:t>,</w:t>
+      </w:r>
+      <w:r>
+        <w:t xml:space="preserve"> embedded </w:t>
+      </w:r>
+      <w:proofErr w:type="spellStart"/>
+      <w:r>
+        <w:t>linux</w:t>
+      </w:r>
+      <w:proofErr w:type="spellEnd"/>
+      <w:r>
+        <w:t xml:space="preserve"> box, typically on premises.  </w:t>
+      </w:r>
+      <w:r>
+        <w:t xml:space="preserve">However, the system is designed to scale up and down.  Each of the five components can potentially run on distinct computer systems connected via the </w:t>
+      </w:r>
+      <w:proofErr w:type="gramStart"/>
+      <w:r>
+        <w:t>internet</w:t>
+      </w:r>
+      <w:proofErr w:type="gramEnd"/>
+      <w:r>
+        <w:t xml:space="preserve">.  For example, only the drivers might run on premises on a very </w:t>
+      </w:r>
+      <w:proofErr w:type="gramStart"/>
+      <w:r>
+        <w:t>small embedded</w:t>
+      </w:r>
+      <w:proofErr w:type="gramEnd"/>
+      <w:r>
+        <w:t xml:space="preserve"> device, while the rest might be on a facilities server.  Or parts, such as the </w:t>
+      </w:r>
+      <w:proofErr w:type="spellStart"/>
+      <w:r>
+        <w:t>Timeseries</w:t>
+      </w:r>
+      <w:proofErr w:type="spellEnd"/>
+      <w:r>
+        <w:t xml:space="preserve"> store or the app server might run in the crowd.</w:t>
+      </w:r>
+    </w:p>
+    <w:p/>
+    <w:p>
+      <w:r>
+        <w:t xml:space="preserve">A typical installation might be as in </w:t>
+      </w:r>
+      <w:r>
+        <w:fldChar w:fldCharType="begin"/>
+      </w:r>
+      <w:r>
+        <w:instrText xml:space="preserve"> REF _Ref270952020 \h </w:instrText>
+      </w:r>
+      <w:r>
+        <w:fldChar w:fldCharType="separate"/>
+      </w:r>
+      <w:r>
+        <w:t xml:space="preserve">Figure </w:t>
+      </w:r>
+      <w:r>
+        <w:rPr>
+          <w:noProof/>
+        </w:rPr>
+        <w:t>2</w:t>
+      </w:r>
+      <w:r>
+        <w:fldChar w:fldCharType="end"/>
+      </w:r>
+      <w:r>
+        <w:t xml:space="preserve"> where the </w:t>
+      </w:r>
+      <w:proofErr w:type="spellStart"/>
+      <w:r>
+        <w:t>OpenBAS</w:t>
+      </w:r>
+      <w:proofErr w:type="spellEnd"/>
+      <w:r>
+        <w:t xml:space="preserve"> server is simply another device on the private LAN/WLAN along with the various devices it controls, such as </w:t>
+      </w:r>
+      <w:proofErr w:type="spellStart"/>
+      <w:r>
+        <w:t>WiFi</w:t>
+      </w:r>
+      <w:proofErr w:type="spellEnd"/>
+      <w:r>
+        <w:t xml:space="preserve"> thermostats, Ethernet thermostats, networked lighting controllers, gateways to various other </w:t>
+      </w:r>
+      <w:r>
+        <w:t xml:space="preserve">networks, and so on.  All of the open source code described here runs on the embedded </w:t>
+      </w:r>
+      <w:proofErr w:type="spellStart"/>
+      <w:r>
+        <w:t>linux</w:t>
+      </w:r>
+      <w:proofErr w:type="spellEnd"/>
+      <w:r>
+        <w:t xml:space="preserve"> box, as does the </w:t>
+      </w:r>
+      <w:proofErr w:type="spellStart"/>
+      <w:r>
+        <w:t>OpenBAS</w:t>
+      </w:r>
+      <w:proofErr w:type="spellEnd"/>
+      <w:r>
+        <w:t xml:space="preserve"> application.</w:t>
+      </w:r>
+    </w:p>
+    <w:p/>
+    <w:p>
+      <w:pPr>
+        <w:keepNext/>
+      </w:pPr>
+      <w:r>
+        <w:drawing>
+          <wp:inline distT="0" distB="0" distL="0" distR="0" wp14:anchorId="36C36C06" wp14:editId="621315AF">
+            <wp:extent cx="4246583" cy="2278380"/>
+            <wp:effectExtent l="0" t="0" r="0" b="7620"/>
+            <wp:docPr id="5" name="Picture 5"/>
+            <wp:cNvGraphicFramePr>
+              <a:graphicFrameLocks xmlns:a="http://schemas.openxmlformats.org/drawingml/2006/main" noChangeAspect="1"/>
+            </wp:cNvGraphicFramePr>
+            <a:graphic xmlns:a="http://schemas.openxmlformats.org/drawingml/2006/main">
+              <a:graphicData uri="http://schemas.openxmlformats.org/drawingml/2006/picture">
+                <pic:pic xmlns:pic="http://schemas.openxmlformats.org/drawingml/2006/picture">
+                  <pic:nvPicPr>
+                    <pic:cNvPr id="0" name="Picture 5"/>
+                    <pic:cNvPicPr>
+                      <a:picLocks noChangeAspect="1" noChangeArrowheads="1"/>
+                    </pic:cNvPicPr>
+                  </pic:nvPicPr>
+                  <pic:blipFill>
+                    <a:blip r:embed="rId15">
+                      <a:extLst>
+                        <a:ext uri="{28A0092B-C50C-407E-A947-70E740481C1C}">
+                          <a14:useLocalDpi xmlns:a14="http://schemas.microsoft.com/office/drawing/2010/main" val="0"/>
+                        </a:ext>
+                      </a:extLst>
+                    </a:blip>
+                    <a:srcRect/>
+                    <a:stretch>
+                      <a:fillRect/>
+                    </a:stretch>
+                  </pic:blipFill>
+                  <pic:spPr bwMode="auto">
+                    <a:xfrm>
+                      <a:off x="0" y="0"/>
+                      <a:ext cx="4247187" cy="2278704"/>
+                    </a:xfrm>
+                    <a:prstGeom prst="rect">
+                      <a:avLst/>
+                    </a:prstGeom>
+                    <a:noFill/>
+                    <a:ln>
+                      <a:noFill/>
+                    </a:ln>
+                  </pic:spPr>
+                </pic:pic>
+              </a:graphicData>
+            </a:graphic>
+          </wp:inline>
+        </w:drawing>
+      </w:r>
+    </w:p>
+    <w:p>
+      <w:pPr>
+        <w:pStyle w:val="Caption"/>
+      </w:pPr>
+      <w:bookmarkStart w:id="1" w:name="_Ref270952020"/>
+      <w:r>
+        <w:t xml:space="preserve">Figure </w:t>
+      </w:r>
+      <w:fldSimple w:instr=" SEQ Figure \* ARABIC ">
+        <w:r>
+          <w:rPr>
+            <w:noProof/>
+          </w:rPr>
+          <w:t>2</w:t>
+        </w:r>
+      </w:fldSimple>
       <w:bookmarkEnd w:id="1"/>
       <w:r>
-        <w:t xml:space="preserve"> OpenBas RESTfull WebService Architcture</w:t>
-      </w:r>
+        <w:t xml:space="preserve"> </w:t>
+      </w:r>
+      <w:proofErr w:type="spellStart"/>
+      <w:r>
+        <w:t>OpenBAS</w:t>
+      </w:r>
+      <w:proofErr w:type="spellEnd"/>
+      <w:r>
+        <w:t xml:space="preserve"> running on premises within an existing private LAN/WLAN</w:t>
+      </w:r>
+    </w:p>
+    <w:p>
+      <w:r>
+        <w:t xml:space="preserve">Another common deployment strategy would be to utilize the </w:t>
+      </w:r>
+      <w:proofErr w:type="spellStart"/>
+      <w:r>
+        <w:t>OpenBAS</w:t>
+      </w:r>
+      <w:proofErr w:type="spellEnd"/>
+      <w:r>
+        <w:t xml:space="preserve"> server as rooting the network of HVAC, lighting and general controller units within the building, optionally connected to other networks, as Shown in </w:t>
+      </w:r>
+      <w:r>
+        <w:fldChar w:fldCharType="begin"/>
+      </w:r>
+      <w:r>
+        <w:instrText xml:space="preserve"> REF _Ref270952559 \h </w:instrText>
+      </w:r>
+      <w:r>
+        <w:fldChar w:fldCharType="separate"/>
+      </w:r>
+      <w:r>
+        <w:t xml:space="preserve">Figure </w:t>
+      </w:r>
+      <w:r>
+        <w:rPr>
+          <w:noProof/>
+        </w:rPr>
+        <w:t>3</w:t>
+      </w:r>
+      <w:r>
+        <w:fldChar w:fldCharType="end"/>
+      </w:r>
+      <w:r>
+        <w:t>.</w:t>
+      </w:r>
+    </w:p>
+    <w:p/>
+    <w:p>
+      <w:pPr>
+        <w:keepNext/>
+      </w:pPr>
+      <w:r>
+        <w:drawing>
+          <wp:inline distT="0" distB="0" distL="0" distR="0" wp14:anchorId="7193B870" wp14:editId="4F1ADA20">
+            <wp:extent cx="4109720" cy="2468437"/>
+            <wp:effectExtent l="0" t="0" r="5080" b="0"/>
+            <wp:docPr id="6" name="Picture 6"/>
+            <wp:cNvGraphicFramePr>
+              <a:graphicFrameLocks xmlns:a="http://schemas.openxmlformats.org/drawingml/2006/main" noChangeAspect="1"/>
+            </wp:cNvGraphicFramePr>
+            <a:graphic xmlns:a="http://schemas.openxmlformats.org/drawingml/2006/main">
+              <a:graphicData uri="http://schemas.openxmlformats.org/drawingml/2006/picture">
+                <pic:pic xmlns:pic="http://schemas.openxmlformats.org/drawingml/2006/picture">
+                  <pic:nvPicPr>
+                    <pic:cNvPr id="0" name="Picture 6"/>
+                    <pic:cNvPicPr>
+                      <a:picLocks noChangeAspect="1" noChangeArrowheads="1"/>
+                    </pic:cNvPicPr>
+                  </pic:nvPicPr>
+                  <pic:blipFill>
+                    <a:blip r:embed="rId16">
+                      <a:extLst>
+                        <a:ext uri="{28A0092B-C50C-407E-A947-70E740481C1C}">
+                          <a14:useLocalDpi xmlns:a14="http://schemas.microsoft.com/office/drawing/2010/main" val="0"/>
+                        </a:ext>
+                      </a:extLst>
+                    </a:blip>
+                    <a:srcRect/>
+                    <a:stretch>
+                      <a:fillRect/>
+                    </a:stretch>
+                  </pic:blipFill>
+                  <pic:spPr bwMode="auto">
+                    <a:xfrm>
+                      <a:off x="0" y="0"/>
+                      <a:ext cx="4110098" cy="2468664"/>
+                    </a:xfrm>
+                    <a:prstGeom prst="rect">
+                      <a:avLst/>
+                    </a:prstGeom>
+                    <a:noFill/>
+                    <a:ln>
+                      <a:noFill/>
+                    </a:ln>
+                  </pic:spPr>
+                </pic:pic>
+              </a:graphicData>
+            </a:graphic>
+          </wp:inline>
+        </w:drawing>
+      </w:r>
+    </w:p>
+    <w:p>
+      <w:pPr>
+        <w:pStyle w:val="Caption"/>
+      </w:pPr>
+      <w:bookmarkStart w:id="2" w:name="_Ref270952559"/>
+      <w:r>
+        <w:t xml:space="preserve">Figure </w:t>
+      </w:r>
+      <w:fldSimple w:instr=" SEQ Figure \* ARABIC ">
+        <w:r>
+          <w:rPr>
+            <w:noProof/>
+          </w:rPr>
+          <w:t>3</w:t>
+        </w:r>
+      </w:fldSimple>
+      <w:bookmarkEnd w:id="2"/>
+      <w:r>
+        <w:t xml:space="preserve"> </w:t>
+      </w:r>
+      <w:proofErr w:type="spellStart"/>
+      <w:r>
+        <w:t>OpenBAS</w:t>
+      </w:r>
+      <w:proofErr w:type="spellEnd"/>
+      <w:r>
+        <w:t xml:space="preserve"> forming a private Building Area Network</w:t>
+      </w:r>
+    </w:p>
+    <w:p>
+      <w:bookmarkStart w:id="3" w:name="_GoBack"/>
+      <w:bookmarkEnd w:id="3"/>
     </w:p>
     <w:p/>
     <w:p/>
+    <w:p>
+      <w:r>
+        <w:t>Github.com/</w:t>
+      </w:r>
+      <w:proofErr w:type="spellStart"/>
+      <w:r>
+        <w:t>SoftwareDefinedBuildings</w:t>
+      </w:r>
+      <w:proofErr w:type="spellEnd"/>
+      <w:r>
+        <w:t>/</w:t>
+      </w:r>
+      <w:proofErr w:type="spellStart"/>
+      <w:r>
+        <w:t>OpenBAS</w:t>
+      </w:r>
+      <w:proofErr w:type="spellEnd"/>
+    </w:p>
+    <w:p/>
+    <w:p>
+      <w:r>
+        <w:t xml:space="preserve">User: </w:t>
+      </w:r>
+      <w:proofErr w:type="spellStart"/>
+      <w:r>
+        <w:t>OpenBASGuest</w:t>
+      </w:r>
+      <w:proofErr w:type="spellEnd"/>
+    </w:p>
+    <w:p>
+      <w:r>
+        <w:t>Pass: openbas822project</w:t>
+      </w:r>
+    </w:p>
+    <w:p/>
+    <w:p>
+      <w:proofErr w:type="spellStart"/>
+      <w:r>
+        <w:t>PlexiBAS</w:t>
+      </w:r>
+      <w:proofErr w:type="spellEnd"/>
+      <w:r>
+        <w:t xml:space="preserve">: </w:t>
+      </w:r>
+      <w:hyperlink r:id="rId17" w:history="1">
+        <w:r>
+          <w:rPr>
+            <w:rStyle w:val="Hyperlink"/>
+          </w:rPr>
+          <w:t>http://128.32.37.44:3000/</w:t>
+        </w:r>
+      </w:hyperlink>
+    </w:p>
+    <w:p>
+      <w:r>
+        <w:t xml:space="preserve">CIEE: </w:t>
+      </w:r>
+      <w:hyperlink r:id="rId18" w:history="1">
+        <w:r>
+          <w:rPr>
+            <w:rStyle w:val="Hyperlink"/>
+          </w:rPr>
+          <w:t>http://169.229.141.11/</w:t>
+        </w:r>
+      </w:hyperlink>
+    </w:p>
+    <w:p/>
+    <w:p/>
+    <w:p/>
     <w:sectPr>
-      <w:headerReference w:type="even" r:id="rId11"/>
-      <w:headerReference w:type="default" r:id="rId12"/>
+      <w:headerReference w:type="even" r:id="rId19"/>
+      <w:headerReference w:type="default" r:id="rId20"/>
       <w:pgSz w:w="12240" w:h="15840"/>
       <w:pgMar w:top="1440" w:right="1800" w:bottom="1440" w:left="1800" w:header="720" w:footer="720" w:gutter="0"/>
       <w:cols w:space="720"/>
@@ -1495,7 +2395,21 @@
           <w:rPr>
             <w:rFonts w:ascii="Cambria" w:hAnsi="Cambria"/>
           </w:rPr>
-          <w:t>Introduction to the UCB OpenBAS Prelease</w:t>
+          <w:t xml:space="preserve">Introduction to the UCB </w:t>
+        </w:r>
+        <w:proofErr w:type="spellStart"/>
+        <w:r>
+          <w:rPr>
+            <w:rFonts w:ascii="Cambria" w:hAnsi="Cambria"/>
+          </w:rPr>
+          <w:t>OpenBAS</w:t>
+        </w:r>
+        <w:proofErr w:type="spellEnd"/>
+        <w:r>
+          <w:rPr>
+            <w:rFonts w:ascii="Cambria" w:hAnsi="Cambria"/>
+          </w:rPr>
+          <w:t xml:space="preserve"> Prelease</w:t>
         </w:r>
       </w:p>
     </w:sdtContent>
@@ -1580,7 +2494,21 @@
           <w:rPr>
             <w:rFonts w:ascii="Cambria" w:hAnsi="Cambria"/>
           </w:rPr>
-          <w:t>Introduction to the UCB OpenBAS Prelease</w:t>
+          <w:t xml:space="preserve">Introduction to the UCB </w:t>
+        </w:r>
+        <w:proofErr w:type="spellStart"/>
+        <w:r>
+          <w:rPr>
+            <w:rFonts w:ascii="Cambria" w:hAnsi="Cambria"/>
+          </w:rPr>
+          <w:t>OpenBAS</w:t>
+        </w:r>
+        <w:proofErr w:type="spellEnd"/>
+        <w:r>
+          <w:rPr>
+            <w:rFonts w:ascii="Cambria" w:hAnsi="Cambria"/>
+          </w:rPr>
+          <w:t xml:space="preserve"> Prelease</w:t>
         </w:r>
       </w:p>
     </w:sdtContent>
@@ -1631,6 +2559,127 @@
     </w:pPr>
   </w:p>
 </w:hdr>
+</file>
+
+<file path=word/numbering.xml><?xml version="1.0" encoding="utf-8"?>
+<w:numbering xmlns:wpc="http://schemas.microsoft.com/office/word/2010/wordprocessingCanvas" xmlns:mo="http://schemas.microsoft.com/office/mac/office/2008/main" xmlns:mc="http://schemas.openxmlformats.org/markup-compatibility/2006" xmlns:mv="urn:schemas-microsoft-com:mac:vml" xmlns:o="urn:schemas-microsoft-com:office:office" xmlns:r="http://schemas.openxmlformats.org/officeDocument/2006/relationships" xmlns:m="http://schemas.openxmlformats.org/officeDocument/2006/math" xmlns:v="urn:schemas-microsoft-com:vml" xmlns:wp14="http://schemas.microsoft.com/office/word/2010/wordprocessingDrawing" xmlns:wp="http://schemas.openxmlformats.org/drawingml/2006/wordprocessingDrawing" xmlns:w10="urn:schemas-microsoft-com:office:word" xmlns:w="http://schemas.openxmlformats.org/wordprocessingml/2006/main" xmlns:w14="http://schemas.microsoft.com/office/word/2010/wordml" xmlns:wpg="http://schemas.microsoft.com/office/word/2010/wordprocessingGroup" xmlns:wpi="http://schemas.microsoft.com/office/word/2010/wordprocessingInk" xmlns:wne="http://schemas.microsoft.com/office/word/2006/wordml" xmlns:wps="http://schemas.microsoft.com/office/word/2010/wordprocessingShape" mc:Ignorable="w14 wp14">
+  <w:abstractNum w:abstractNumId="0">
+    <w:nsid w:val="278D0912"/>
+    <w:multiLevelType w:val="hybridMultilevel"/>
+    <w:tmpl w:val="7214CB34"/>
+    <w:lvl w:ilvl="0" w:tplc="04090001">
+      <w:start w:val="1"/>
+      <w:numFmt w:val="bullet"/>
+      <w:lvlText w:val=""/>
+      <w:lvlJc w:val="left"/>
+      <w:pPr>
+        <w:ind w:left="768" w:hanging="360"/>
+      </w:pPr>
+      <w:rPr>
+        <w:rFonts w:ascii="Symbol" w:hAnsi="Symbol" w:hint="default"/>
+      </w:rPr>
+    </w:lvl>
+    <w:lvl w:ilvl="1" w:tplc="04090003" w:tentative="1">
+      <w:start w:val="1"/>
+      <w:numFmt w:val="bullet"/>
+      <w:lvlText w:val="o"/>
+      <w:lvlJc w:val="left"/>
+      <w:pPr>
+        <w:ind w:left="1488" w:hanging="360"/>
+      </w:pPr>
+      <w:rPr>
+        <w:rFonts w:ascii="Courier New" w:hAnsi="Courier New" w:hint="default"/>
+      </w:rPr>
+    </w:lvl>
+    <w:lvl w:ilvl="2" w:tplc="04090005" w:tentative="1">
+      <w:start w:val="1"/>
+      <w:numFmt w:val="bullet"/>
+      <w:lvlText w:val=""/>
+      <w:lvlJc w:val="left"/>
+      <w:pPr>
+        <w:ind w:left="2208" w:hanging="360"/>
+      </w:pPr>
+      <w:rPr>
+        <w:rFonts w:ascii="Wingdings" w:hAnsi="Wingdings" w:hint="default"/>
+      </w:rPr>
+    </w:lvl>
+    <w:lvl w:ilvl="3" w:tplc="04090001" w:tentative="1">
+      <w:start w:val="1"/>
+      <w:numFmt w:val="bullet"/>
+      <w:lvlText w:val=""/>
+      <w:lvlJc w:val="left"/>
+      <w:pPr>
+        <w:ind w:left="2928" w:hanging="360"/>
+      </w:pPr>
+      <w:rPr>
+        <w:rFonts w:ascii="Symbol" w:hAnsi="Symbol" w:hint="default"/>
+      </w:rPr>
+    </w:lvl>
+    <w:lvl w:ilvl="4" w:tplc="04090003" w:tentative="1">
+      <w:start w:val="1"/>
+      <w:numFmt w:val="bullet"/>
+      <w:lvlText w:val="o"/>
+      <w:lvlJc w:val="left"/>
+      <w:pPr>
+        <w:ind w:left="3648" w:hanging="360"/>
+      </w:pPr>
+      <w:rPr>
+        <w:rFonts w:ascii="Courier New" w:hAnsi="Courier New" w:hint="default"/>
+      </w:rPr>
+    </w:lvl>
+    <w:lvl w:ilvl="5" w:tplc="04090005" w:tentative="1">
+      <w:start w:val="1"/>
+      <w:numFmt w:val="bullet"/>
+      <w:lvlText w:val=""/>
+      <w:lvlJc w:val="left"/>
+      <w:pPr>
+        <w:ind w:left="4368" w:hanging="360"/>
+      </w:pPr>
+      <w:rPr>
+        <w:rFonts w:ascii="Wingdings" w:hAnsi="Wingdings" w:hint="default"/>
+      </w:rPr>
+    </w:lvl>
+    <w:lvl w:ilvl="6" w:tplc="04090001" w:tentative="1">
+      <w:start w:val="1"/>
+      <w:numFmt w:val="bullet"/>
+      <w:lvlText w:val=""/>
+      <w:lvlJc w:val="left"/>
+      <w:pPr>
+        <w:ind w:left="5088" w:hanging="360"/>
+      </w:pPr>
+      <w:rPr>
+        <w:rFonts w:ascii="Symbol" w:hAnsi="Symbol" w:hint="default"/>
+      </w:rPr>
+    </w:lvl>
+    <w:lvl w:ilvl="7" w:tplc="04090003" w:tentative="1">
+      <w:start w:val="1"/>
+      <w:numFmt w:val="bullet"/>
+      <w:lvlText w:val="o"/>
+      <w:lvlJc w:val="left"/>
+      <w:pPr>
+        <w:ind w:left="5808" w:hanging="360"/>
+      </w:pPr>
+      <w:rPr>
+        <w:rFonts w:ascii="Courier New" w:hAnsi="Courier New" w:hint="default"/>
+      </w:rPr>
+    </w:lvl>
+    <w:lvl w:ilvl="8" w:tplc="04090005" w:tentative="1">
+      <w:start w:val="1"/>
+      <w:numFmt w:val="bullet"/>
+      <w:lvlText w:val=""/>
+      <w:lvlJc w:val="left"/>
+      <w:pPr>
+        <w:ind w:left="6528" w:hanging="360"/>
+      </w:pPr>
+      <w:rPr>
+        <w:rFonts w:ascii="Wingdings" w:hAnsi="Wingdings" w:hint="default"/>
+      </w:rPr>
+    </w:lvl>
+  </w:abstractNum>
+  <w:num w:numId="1">
+    <w:abstractNumId w:val="0"/>
+  </w:num>
+</w:numbering>
 </file>
 
 <file path=word/styles.xml><?xml version="1.0" encoding="utf-8"?>
@@ -2122,6 +3171,17 @@
       <w:color w:val="0000FF" w:themeColor="hyperlink"/>
       <w:u w:val="single"/>
     </w:rPr>
+  </w:style>
+  <w:style w:type="paragraph" w:styleId="ListParagraph">
+    <w:name w:val="List Paragraph"/>
+    <w:basedOn w:val="Normal"/>
+    <w:uiPriority w:val="34"/>
+    <w:qFormat/>
+    <w:rsid w:val="005879BF"/>
+    <w:pPr>
+      <w:ind w:left="720"/>
+      <w:contextualSpacing/>
+    </w:pPr>
   </w:style>
 </w:styles>
 </file>
@@ -2616,6 +3676,17 @@
       <w:u w:val="single"/>
     </w:rPr>
   </w:style>
+  <w:style w:type="paragraph" w:styleId="ListParagraph">
+    <w:name w:val="List Paragraph"/>
+    <w:basedOn w:val="Normal"/>
+    <w:uiPriority w:val="34"/>
+    <w:qFormat/>
+    <w:rsid w:val="005879BF"/>
+    <w:pPr>
+      <w:ind w:left="720"/>
+      <w:contextualSpacing/>
+    </w:pPr>
+  </w:style>
 </w:styles>
 </file>
 
@@ -2680,6 +3751,34 @@
 
 <file path=word/glossary/fontTable.xml><?xml version="1.0" encoding="utf-8"?>
 <w:fonts xmlns:mc="http://schemas.openxmlformats.org/markup-compatibility/2006" xmlns:r="http://schemas.openxmlformats.org/officeDocument/2006/relationships" xmlns:w="http://schemas.openxmlformats.org/wordprocessingml/2006/main" xmlns:w14="http://schemas.microsoft.com/office/word/2010/wordml" mc:Ignorable="w14">
+  <w:font w:name="Symbol">
+    <w:panose1 w:val="00000000000000000000"/>
+    <w:charset w:val="02"/>
+    <w:family w:val="auto"/>
+    <w:pitch w:val="variable"/>
+    <w:sig w:usb0="00000000" w:usb1="10000000" w:usb2="00000000" w:usb3="00000000" w:csb0="80000000" w:csb1="00000000"/>
+  </w:font>
+  <w:font w:name="Times New Roman">
+    <w:panose1 w:val="02020603050405020304"/>
+    <w:charset w:val="00"/>
+    <w:family w:val="auto"/>
+    <w:pitch w:val="variable"/>
+    <w:sig w:usb0="E0002AFF" w:usb1="C0007841" w:usb2="00000009" w:usb3="00000000" w:csb0="000001FF" w:csb1="00000000"/>
+  </w:font>
+  <w:font w:name="Courier New">
+    <w:panose1 w:val="02070309020205020404"/>
+    <w:charset w:val="00"/>
+    <w:family w:val="auto"/>
+    <w:pitch w:val="variable"/>
+    <w:sig w:usb0="E0002AFF" w:usb1="C0007843" w:usb2="00000009" w:usb3="00000000" w:csb0="000001FF" w:csb1="00000000"/>
+  </w:font>
+  <w:font w:name="Wingdings">
+    <w:panose1 w:val="05000000000000000000"/>
+    <w:charset w:val="02"/>
+    <w:family w:val="auto"/>
+    <w:pitch w:val="variable"/>
+    <w:sig w:usb0="00000000" w:usb1="10000000" w:usb2="00000000" w:usb3="00000000" w:csb0="80000000" w:csb1="00000000"/>
+  </w:font>
   <w:font w:name="Cambria">
     <w:panose1 w:val="02040503050406030204"/>
     <w:charset w:val="00"/>
@@ -2694,13 +3793,6 @@
     <w:notTrueType/>
     <w:pitch w:val="fixed"/>
     <w:sig w:usb0="00000001" w:usb1="08070000" w:usb2="00000010" w:usb3="00000000" w:csb0="00020000" w:csb1="00000000"/>
-  </w:font>
-  <w:font w:name="Times New Roman">
-    <w:panose1 w:val="02020603050405020304"/>
-    <w:charset w:val="00"/>
-    <w:family w:val="auto"/>
-    <w:pitch w:val="variable"/>
-    <w:sig w:usb0="E0002AFF" w:usb1="C0007841" w:usb2="00000009" w:usb3="00000000" w:csb0="000001FF" w:csb1="00000000"/>
   </w:font>
   <w:font w:name="Calibri">
     <w:panose1 w:val="020F0502020204030204"/>
@@ -2722,7 +3814,7 @@
     <w:charset w:val="00"/>
     <w:family w:val="auto"/>
     <w:pitch w:val="variable"/>
-    <w:sig w:usb0="00000003" w:usb1="00000000" w:usb2="00000000" w:usb3="00000000" w:csb0="00000001" w:csb1="00000000"/>
+    <w:sig w:usb0="E1000AEF" w:usb1="5000A1FF" w:usb2="00000000" w:usb3="00000000" w:csb0="000001BF" w:csb1="00000000"/>
   </w:font>
   <w:font w:name="Arial">
     <w:panose1 w:val="020B0604020202020204"/>
@@ -3515,7 +4607,7 @@
 <CoverPageProperties xmlns="http://schemas.microsoft.com/office/2006/coverPageProps">
   <PublishDate>2014-08-31T00:00:00</PublishDate>
   <Abstract/>
-  <CompanyAddress/>
+  <CompanyAddress>UCB OpenBAS</CompanyAddress>
   <CompanyPhone/>
   <CompanyFax/>
   <CompanyEmail/>
@@ -3535,7 +4627,7 @@
 </file>
 
 <file path=customXml/itemProps2.xml><?xml version="1.0" encoding="utf-8"?>
-<ds:datastoreItem xmlns:ds="http://schemas.openxmlformats.org/officeDocument/2006/customXml" ds:itemID="{52480498-FC5E-824F-9593-EC42D6380763}">
+<ds:datastoreItem xmlns:ds="http://schemas.openxmlformats.org/officeDocument/2006/customXml" ds:itemID="{460706A5-5110-EE4F-ACF1-6563AFE27028}">
   <ds:schemaRefs>
     <ds:schemaRef ds:uri="http://schemas.openxmlformats.org/officeDocument/2006/bibliography"/>
   </ds:schemaRefs>

</xml_diff>